<commit_message>
hystrix in scribble doc
</commit_message>
<xml_diff>
--- a/scribble.docx
+++ b/scribble.docx
@@ -4,6 +4,24 @@
   <w:body>
     <w:p>
       <w:r>
+        <w:t xml:space="preserve">My project is based on Spring Framework the best document to follow </w:t>
+      </w:r>
+      <w:proofErr w:type="gramStart"/>
+      <w:r>
+        <w:t xml:space="preserve">is  </w:t>
+      </w:r>
+      <w:r>
+        <w:rPr>
+          <w:b/>
+          <w:bCs/>
+        </w:rPr>
+        <w:t>https://docs.spring.io/spring/docs/current/spring-framework-reference/</w:t>
+      </w:r>
+      <w:proofErr w:type="gramEnd"/>
+    </w:p>
+    <w:p/>
+    <w:p>
+      <w:r>
         <w:t xml:space="preserve">Now I have implemented the basic structure for the 3 </w:t>
       </w:r>
       <w:proofErr w:type="spellStart"/>
@@ -33,7 +51,10 @@
         <w:t>I will use spring security, OAuth and JWT for authentication, authorization and exception handling.</w:t>
       </w:r>
     </w:p>
-    <w:p/>
+    <w:p>
+      <w:bookmarkStart w:id="0" w:name="_GoBack"/>
+      <w:bookmarkEnd w:id="0"/>
+    </w:p>
     <w:p>
       <w:r>
         <w:t xml:space="preserve">Note: Do not do the mistake of putting Boot Application java class in package other than the maven or </w:t>
@@ -320,11 +341,7 @@
       </w:r>
       <w:proofErr w:type="spellEnd"/>
       <w:r>
-        <w:t xml:space="preserve"> structure is almost complete. This service will be used by the other two services. The login is a token </w:t>
-      </w:r>
-      <w:r>
-        <w:lastRenderedPageBreak/>
-        <w:t xml:space="preserve">mechanism, so the registration of donor and host will create respective roles for them. First time when they register will create their login id and password that will be send to them on their mobile number and email. After this when they try to login, they actually interact with the login </w:t>
+        <w:t xml:space="preserve"> structure is almost complete. This service will be used by the other two services. The login is a token mechanism, so the registration of donor and host will create respective roles for them. First time when they register will create their login id and password that will be send to them on their mobile number and email. After this when they try to login, they actually interact with the login </w:t>
       </w:r>
       <w:proofErr w:type="spellStart"/>
       <w:r>
@@ -650,7 +667,6 @@
     <w:p>
       <w:proofErr w:type="spellStart"/>
       <w:r>
-        <w:lastRenderedPageBreak/>
         <w:t>docker</w:t>
       </w:r>
       <w:proofErr w:type="spellEnd"/>
@@ -1014,7 +1030,6 @@
     </w:p>
     <w:p>
       <w:r>
-        <w:lastRenderedPageBreak/>
         <w:t>Then execute &gt;</w:t>
       </w:r>
       <w:r>
@@ -1249,7 +1264,11 @@
         <w:t>SAME-ORIGIN POLICY)</w:t>
       </w:r>
       <w:r>
-        <w:t>. This issue emerges in distributed applications. To deal with it we need to let resource allow access to a request from outside. We can restrict calls from outside based on the http protocol methods i.e., ‘GET’, ‘POST’, ‘PUT’, etc.,</w:t>
+        <w:t xml:space="preserve">. This issue emerges in distributed applications. To deal </w:t>
+      </w:r>
+      <w:r>
+        <w:lastRenderedPageBreak/>
+        <w:t>with it we need to let resource allow access to a request from outside. We can restrict calls from outside based on the http protocol methods i.e., ‘GET’, ‘POST’, ‘PUT’, etc.,</w:t>
       </w:r>
       <w:r>
         <w:t xml:space="preserve"> </w:t>
@@ -1286,7 +1305,6 @@
     </w:p>
     <w:p>
       <w:r>
-        <w:lastRenderedPageBreak/>
         <w:t xml:space="preserve">The token can also be stored in cookies. It is safer to store tokens in cookies than to store in web-storage or session. Because in the </w:t>
       </w:r>
       <w:proofErr w:type="spellStart"/>
@@ -1798,8 +1816,1122 @@
         </w:rPr>
         <w:t xml:space="preserve"> data is not sending the cookie back to the service.</w:t>
       </w:r>
-      <w:bookmarkStart w:id="0" w:name="_GoBack"/>
-      <w:bookmarkEnd w:id="0"/>
+    </w:p>
+    <w:p>
+      <w:pPr>
+        <w:shd w:val="clear" w:color="auto" w:fill="FFFFFF"/>
+        <w:spacing w:after="0" w:afterAutospacing="1" w:line="240" w:lineRule="auto"/>
+        <w:rPr>
+          <w:rFonts w:ascii="Segoe UI" w:eastAsia="Times New Roman" w:hAnsi="Segoe UI" w:cs="Segoe UI"/>
+          <w:color w:val="24292E"/>
+          <w:sz w:val="21"/>
+          <w:szCs w:val="21"/>
+        </w:rPr>
+      </w:pPr>
+    </w:p>
+    <w:p>
+      <w:pPr>
+        <w:shd w:val="clear" w:color="auto" w:fill="FFFFFF"/>
+        <w:spacing w:after="0" w:afterAutospacing="1" w:line="240" w:lineRule="auto"/>
+        <w:rPr>
+          <w:rFonts w:ascii="Segoe UI" w:eastAsia="Times New Roman" w:hAnsi="Segoe UI" w:cs="Segoe UI"/>
+          <w:color w:val="24292E"/>
+          <w:sz w:val="21"/>
+          <w:szCs w:val="21"/>
+        </w:rPr>
+      </w:pPr>
+      <w:r>
+        <w:rPr>
+          <w:rFonts w:ascii="Segoe UI" w:eastAsia="Times New Roman" w:hAnsi="Segoe UI" w:cs="Segoe UI"/>
+          <w:color w:val="24292E"/>
+          <w:sz w:val="21"/>
+          <w:szCs w:val="21"/>
+        </w:rPr>
+        <w:t>Caught</w:t>
+      </w:r>
+      <w:r>
+        <w:rPr>
+          <w:rFonts w:ascii="Segoe UI" w:eastAsia="Times New Roman" w:hAnsi="Segoe UI" w:cs="Segoe UI"/>
+          <w:color w:val="24292E"/>
+          <w:sz w:val="21"/>
+          <w:szCs w:val="21"/>
+        </w:rPr>
+        <w:t xml:space="preserve"> the train too late, though for CORS Mozilla has good documentation read this,</w:t>
+      </w:r>
+    </w:p>
+    <w:p>
+      <w:pPr>
+        <w:shd w:val="clear" w:color="auto" w:fill="FFFFFF"/>
+        <w:spacing w:after="0" w:afterAutospacing="1" w:line="240" w:lineRule="auto"/>
+        <w:rPr>
+          <w:rFonts w:ascii="Segoe UI" w:eastAsia="Times New Roman" w:hAnsi="Segoe UI" w:cs="Segoe UI"/>
+          <w:color w:val="24292E"/>
+          <w:sz w:val="21"/>
+          <w:szCs w:val="21"/>
+        </w:rPr>
+      </w:pPr>
+      <w:r>
+        <w:rPr>
+          <w:rFonts w:ascii="Segoe UI" w:eastAsia="Times New Roman" w:hAnsi="Segoe UI" w:cs="Segoe UI"/>
+          <w:color w:val="24292E"/>
+          <w:sz w:val="21"/>
+          <w:szCs w:val="21"/>
+        </w:rPr>
+        <w:t>https://developer.mozilla.org/en-US/docs/Web/HTTP/CORS</w:t>
+      </w:r>
+    </w:p>
+    <w:p>
+      <w:pPr>
+        <w:shd w:val="clear" w:color="auto" w:fill="FFFFFF"/>
+        <w:spacing w:after="0" w:afterAutospacing="1" w:line="240" w:lineRule="auto"/>
+        <w:rPr>
+          <w:rFonts w:ascii="Segoe UI" w:eastAsia="Times New Roman" w:hAnsi="Segoe UI" w:cs="Segoe UI"/>
+          <w:color w:val="24292E"/>
+          <w:sz w:val="21"/>
+          <w:szCs w:val="21"/>
+        </w:rPr>
+      </w:pPr>
+      <w:r>
+        <w:rPr>
+          <w:rFonts w:ascii="Segoe UI" w:eastAsia="Times New Roman" w:hAnsi="Segoe UI" w:cs="Segoe UI"/>
+          <w:color w:val="24292E"/>
+          <w:sz w:val="21"/>
+          <w:szCs w:val="21"/>
+        </w:rPr>
+        <w:t xml:space="preserve">so finally I got the cookie header relayed back to the resource server. This I did in </w:t>
+      </w:r>
+      <w:proofErr w:type="spellStart"/>
+      <w:r>
+        <w:rPr>
+          <w:rFonts w:ascii="Segoe UI" w:eastAsia="Times New Roman" w:hAnsi="Segoe UI" w:cs="Segoe UI"/>
+          <w:color w:val="24292E"/>
+          <w:sz w:val="21"/>
+          <w:szCs w:val="21"/>
+        </w:rPr>
+        <w:t>zuul</w:t>
+      </w:r>
+      <w:proofErr w:type="spellEnd"/>
+      <w:r>
+        <w:rPr>
+          <w:rFonts w:ascii="Segoe UI" w:eastAsia="Times New Roman" w:hAnsi="Segoe UI" w:cs="Segoe UI"/>
+          <w:color w:val="24292E"/>
+          <w:sz w:val="21"/>
+          <w:szCs w:val="21"/>
+        </w:rPr>
+        <w:t xml:space="preserve"> pre</w:t>
+      </w:r>
+      <w:r>
+        <w:rPr>
+          <w:rFonts w:ascii="Segoe UI" w:eastAsia="Times New Roman" w:hAnsi="Segoe UI" w:cs="Segoe UI"/>
+          <w:color w:val="24292E"/>
+          <w:sz w:val="21"/>
+          <w:szCs w:val="21"/>
+        </w:rPr>
+        <w:t xml:space="preserve"> filter. In future versions of spring this should be resolved.</w:t>
+      </w:r>
+    </w:p>
+    <w:p>
+      <w:pPr>
+        <w:shd w:val="clear" w:color="auto" w:fill="FFFFFF"/>
+        <w:spacing w:after="0" w:afterAutospacing="1" w:line="240" w:lineRule="auto"/>
+        <w:rPr>
+          <w:rFonts w:ascii="Segoe UI" w:eastAsia="Times New Roman" w:hAnsi="Segoe UI" w:cs="Segoe UI"/>
+          <w:color w:val="24292E"/>
+          <w:sz w:val="21"/>
+          <w:szCs w:val="21"/>
+        </w:rPr>
+      </w:pPr>
+    </w:p>
+    <w:p>
+      <w:pPr>
+        <w:shd w:val="clear" w:color="auto" w:fill="FFFFFF"/>
+        <w:spacing w:after="0" w:afterAutospacing="1" w:line="240" w:lineRule="auto"/>
+        <w:rPr>
+          <w:rFonts w:ascii="Segoe UI" w:eastAsia="Times New Roman" w:hAnsi="Segoe UI" w:cs="Segoe UI"/>
+          <w:color w:val="24292E"/>
+          <w:sz w:val="21"/>
+          <w:szCs w:val="21"/>
+        </w:rPr>
+      </w:pPr>
+      <w:r>
+        <w:rPr>
+          <w:rFonts w:ascii="Segoe UI" w:eastAsia="Times New Roman" w:hAnsi="Segoe UI" w:cs="Segoe UI"/>
+          <w:color w:val="24292E"/>
+          <w:sz w:val="21"/>
+          <w:szCs w:val="21"/>
+        </w:rPr>
+        <w:t xml:space="preserve">There is confusion between </w:t>
+      </w:r>
+      <w:proofErr w:type="spellStart"/>
+      <w:r>
+        <w:rPr>
+          <w:rFonts w:ascii="Segoe UI" w:eastAsia="Times New Roman" w:hAnsi="Segoe UI" w:cs="Segoe UI"/>
+          <w:color w:val="24292E"/>
+          <w:sz w:val="21"/>
+          <w:szCs w:val="21"/>
+        </w:rPr>
+        <w:t>zuul</w:t>
+      </w:r>
+      <w:proofErr w:type="spellEnd"/>
+      <w:r>
+        <w:rPr>
+          <w:rFonts w:ascii="Segoe UI" w:eastAsia="Times New Roman" w:hAnsi="Segoe UI" w:cs="Segoe UI"/>
+          <w:color w:val="24292E"/>
+          <w:sz w:val="21"/>
+          <w:szCs w:val="21"/>
+        </w:rPr>
+        <w:t xml:space="preserve"> proxy and ribbon. From this link there is some clarity I can get </w:t>
+      </w:r>
+      <w:hyperlink r:id="rId9" w:history="1">
+        <w:r>
+          <w:rPr>
+            <w:rStyle w:val="Hyperlink"/>
+            <w:rFonts w:ascii="Segoe UI" w:eastAsia="Times New Roman" w:hAnsi="Segoe UI" w:cs="Segoe UI"/>
+            <w:sz w:val="21"/>
+            <w:szCs w:val="21"/>
+          </w:rPr>
+          <w:t>https://stackoverflow.com/questions/43538030/zuul-and-ribbon-integration</w:t>
+        </w:r>
+      </w:hyperlink>
+      <w:r>
+        <w:rPr>
+          <w:rFonts w:ascii="Segoe UI" w:eastAsia="Times New Roman" w:hAnsi="Segoe UI" w:cs="Segoe UI"/>
+          <w:color w:val="24292E"/>
+          <w:sz w:val="21"/>
+          <w:szCs w:val="21"/>
+        </w:rPr>
+        <w:t xml:space="preserve">   </w:t>
+      </w:r>
+    </w:p>
+    <w:p>
+      <w:pPr>
+        <w:shd w:val="clear" w:color="auto" w:fill="FFFFFF"/>
+        <w:spacing w:after="0" w:afterAutospacing="1" w:line="240" w:lineRule="auto"/>
+        <w:rPr>
+          <w:rFonts w:ascii="Segoe UI" w:eastAsia="Times New Roman" w:hAnsi="Segoe UI" w:cs="Segoe UI"/>
+          <w:color w:val="24292E"/>
+          <w:sz w:val="21"/>
+          <w:szCs w:val="21"/>
+        </w:rPr>
+      </w:pPr>
+      <w:r>
+        <w:rPr>
+          <w:rFonts w:ascii="Segoe UI" w:eastAsia="Times New Roman" w:hAnsi="Segoe UI" w:cs="Segoe UI"/>
+          <w:color w:val="24292E"/>
+          <w:sz w:val="21"/>
+          <w:szCs w:val="21"/>
+        </w:rPr>
+        <w:t xml:space="preserve">That ribbon is built in the </w:t>
+      </w:r>
+      <w:proofErr w:type="spellStart"/>
+      <w:r>
+        <w:rPr>
+          <w:rFonts w:ascii="Segoe UI" w:eastAsia="Times New Roman" w:hAnsi="Segoe UI" w:cs="Segoe UI"/>
+          <w:color w:val="24292E"/>
+          <w:sz w:val="21"/>
+          <w:szCs w:val="21"/>
+        </w:rPr>
+        <w:t>zuul</w:t>
+      </w:r>
+      <w:proofErr w:type="spellEnd"/>
+      <w:r>
+        <w:rPr>
+          <w:rFonts w:ascii="Segoe UI" w:eastAsia="Times New Roman" w:hAnsi="Segoe UI" w:cs="Segoe UI"/>
+          <w:color w:val="24292E"/>
+          <w:sz w:val="21"/>
+          <w:szCs w:val="21"/>
+        </w:rPr>
+        <w:t xml:space="preserve"> proxy. Ribbon is a client side load balancer but does not directly interact with your UI component. </w:t>
+      </w:r>
+      <w:proofErr w:type="spellStart"/>
+      <w:r>
+        <w:rPr>
+          <w:rFonts w:ascii="Segoe UI" w:eastAsia="Times New Roman" w:hAnsi="Segoe UI" w:cs="Segoe UI"/>
+          <w:color w:val="24292E"/>
+          <w:sz w:val="21"/>
+          <w:szCs w:val="21"/>
+        </w:rPr>
+        <w:t>Zuul</w:t>
+      </w:r>
+      <w:proofErr w:type="spellEnd"/>
+      <w:r>
+        <w:rPr>
+          <w:rFonts w:ascii="Segoe UI" w:eastAsia="Times New Roman" w:hAnsi="Segoe UI" w:cs="Segoe UI"/>
+          <w:color w:val="24292E"/>
+          <w:sz w:val="21"/>
+          <w:szCs w:val="21"/>
+        </w:rPr>
+        <w:t xml:space="preserve"> proxy server-side load balancer from UI perspective. </w:t>
+      </w:r>
+    </w:p>
+    <w:p>
+      <w:pPr>
+        <w:shd w:val="clear" w:color="auto" w:fill="FFFFFF"/>
+        <w:spacing w:after="0" w:afterAutospacing="1" w:line="240" w:lineRule="auto"/>
+        <w:rPr>
+          <w:rFonts w:ascii="Segoe UI" w:eastAsia="Times New Roman" w:hAnsi="Segoe UI" w:cs="Segoe UI"/>
+          <w:color w:val="24292E"/>
+          <w:sz w:val="21"/>
+          <w:szCs w:val="21"/>
+        </w:rPr>
+      </w:pPr>
+      <w:proofErr w:type="spellStart"/>
+      <w:r>
+        <w:rPr>
+          <w:rFonts w:ascii="Segoe UI" w:eastAsia="Times New Roman" w:hAnsi="Segoe UI" w:cs="Segoe UI"/>
+          <w:color w:val="24292E"/>
+          <w:sz w:val="21"/>
+          <w:szCs w:val="21"/>
+        </w:rPr>
+        <w:t>Zuul</w:t>
+      </w:r>
+      <w:proofErr w:type="spellEnd"/>
+      <w:r>
+        <w:rPr>
+          <w:rFonts w:ascii="Segoe UI" w:eastAsia="Times New Roman" w:hAnsi="Segoe UI" w:cs="Segoe UI"/>
+          <w:color w:val="24292E"/>
+          <w:sz w:val="21"/>
+          <w:szCs w:val="21"/>
+        </w:rPr>
+        <w:t xml:space="preserve"> uses </w:t>
+      </w:r>
+      <w:proofErr w:type="spellStart"/>
+      <w:r>
+        <w:rPr>
+          <w:rFonts w:ascii="Segoe UI" w:eastAsia="Times New Roman" w:hAnsi="Segoe UI" w:cs="Segoe UI"/>
+          <w:color w:val="24292E"/>
+          <w:sz w:val="21"/>
+          <w:szCs w:val="21"/>
+        </w:rPr>
+        <w:t>RibbonRoutingFilter</w:t>
+      </w:r>
+      <w:proofErr w:type="spellEnd"/>
+      <w:r>
+        <w:rPr>
+          <w:rFonts w:ascii="Segoe UI" w:eastAsia="Times New Roman" w:hAnsi="Segoe UI" w:cs="Segoe UI"/>
+          <w:color w:val="24292E"/>
+          <w:sz w:val="21"/>
+          <w:szCs w:val="21"/>
+        </w:rPr>
+        <w:t xml:space="preserve"> to choose from the list of services provided from Eureka. </w:t>
+      </w:r>
+      <w:proofErr w:type="spellStart"/>
+      <w:r>
+        <w:rPr>
+          <w:rFonts w:ascii="Segoe UI" w:eastAsia="Times New Roman" w:hAnsi="Segoe UI" w:cs="Segoe UI"/>
+          <w:color w:val="24292E"/>
+          <w:sz w:val="21"/>
+          <w:szCs w:val="21"/>
+        </w:rPr>
+        <w:t>RibbonRoutingFilter</w:t>
+      </w:r>
+      <w:proofErr w:type="spellEnd"/>
+      <w:r>
+        <w:rPr>
+          <w:rFonts w:ascii="Segoe UI" w:eastAsia="Times New Roman" w:hAnsi="Segoe UI" w:cs="Segoe UI"/>
+          <w:color w:val="24292E"/>
+          <w:sz w:val="21"/>
+          <w:szCs w:val="21"/>
+        </w:rPr>
+        <w:t xml:space="preserve"> internally uses Ribbon.</w:t>
+      </w:r>
+    </w:p>
+    <w:p>
+      <w:pPr>
+        <w:shd w:val="clear" w:color="auto" w:fill="FFFFFF"/>
+        <w:spacing w:after="0" w:afterAutospacing="1" w:line="240" w:lineRule="auto"/>
+        <w:rPr>
+          <w:rFonts w:ascii="Segoe UI" w:eastAsia="Times New Roman" w:hAnsi="Segoe UI" w:cs="Segoe UI"/>
+          <w:color w:val="24292E"/>
+          <w:sz w:val="21"/>
+          <w:szCs w:val="21"/>
+        </w:rPr>
+      </w:pPr>
+      <w:r>
+        <w:rPr>
+          <w:rFonts w:ascii="Segoe UI" w:eastAsia="Times New Roman" w:hAnsi="Segoe UI" w:cs="Segoe UI"/>
+          <w:color w:val="24292E"/>
+          <w:sz w:val="21"/>
+          <w:szCs w:val="21"/>
+        </w:rPr>
+        <w:t xml:space="preserve">Still you need to make Ribbon client configuration if you want to make call between </w:t>
+      </w:r>
+      <w:proofErr w:type="spellStart"/>
+      <w:r>
+        <w:rPr>
+          <w:rFonts w:ascii="Segoe UI" w:eastAsia="Times New Roman" w:hAnsi="Segoe UI" w:cs="Segoe UI"/>
+          <w:color w:val="24292E"/>
+          <w:sz w:val="21"/>
+          <w:szCs w:val="21"/>
+        </w:rPr>
+        <w:t>microservices</w:t>
+      </w:r>
+      <w:proofErr w:type="spellEnd"/>
+      <w:r>
+        <w:rPr>
+          <w:rFonts w:ascii="Segoe UI" w:eastAsia="Times New Roman" w:hAnsi="Segoe UI" w:cs="Segoe UI"/>
+          <w:color w:val="24292E"/>
+          <w:sz w:val="21"/>
+          <w:szCs w:val="21"/>
+        </w:rPr>
+        <w:t xml:space="preserve">. </w:t>
+      </w:r>
+    </w:p>
+    <w:p>
+      <w:pPr>
+        <w:shd w:val="clear" w:color="auto" w:fill="FFFFFF"/>
+        <w:spacing w:after="0" w:afterAutospacing="1" w:line="240" w:lineRule="auto"/>
+        <w:rPr>
+          <w:rFonts w:ascii="Segoe UI" w:eastAsia="Times New Roman" w:hAnsi="Segoe UI" w:cs="Segoe UI"/>
+          <w:color w:val="24292E"/>
+          <w:sz w:val="21"/>
+          <w:szCs w:val="21"/>
+        </w:rPr>
+      </w:pPr>
+    </w:p>
+    <w:p>
+      <w:pPr>
+        <w:shd w:val="clear" w:color="auto" w:fill="FFFFFF"/>
+        <w:spacing w:after="0" w:afterAutospacing="1" w:line="240" w:lineRule="auto"/>
+        <w:rPr>
+          <w:rFonts w:ascii="Segoe UI" w:eastAsia="Times New Roman" w:hAnsi="Segoe UI" w:cs="Segoe UI"/>
+          <w:color w:val="24292E"/>
+          <w:sz w:val="21"/>
+          <w:szCs w:val="21"/>
+        </w:rPr>
+      </w:pPr>
+      <w:r>
+        <w:rPr>
+          <w:rFonts w:ascii="Segoe UI" w:eastAsia="Times New Roman" w:hAnsi="Segoe UI" w:cs="Segoe UI"/>
+          <w:color w:val="24292E"/>
+          <w:sz w:val="21"/>
+          <w:szCs w:val="21"/>
+        </w:rPr>
+        <w:t xml:space="preserve">Now come across a new pattern called Circuit Breaker Pattern. </w:t>
+      </w:r>
+      <w:r>
+        <w:rPr>
+          <w:rFonts w:ascii="Segoe UI" w:eastAsia="Times New Roman" w:hAnsi="Segoe UI" w:cs="Segoe UI"/>
+          <w:color w:val="24292E"/>
+          <w:sz w:val="21"/>
+          <w:szCs w:val="21"/>
+        </w:rPr>
+        <w:t xml:space="preserve">In </w:t>
+      </w:r>
+      <w:proofErr w:type="spellStart"/>
+      <w:r>
+        <w:rPr>
+          <w:rFonts w:ascii="Segoe UI" w:eastAsia="Times New Roman" w:hAnsi="Segoe UI" w:cs="Segoe UI"/>
+          <w:color w:val="24292E"/>
+          <w:sz w:val="21"/>
+          <w:szCs w:val="21"/>
+        </w:rPr>
+        <w:t>microservices</w:t>
+      </w:r>
+      <w:proofErr w:type="spellEnd"/>
+      <w:r>
+        <w:rPr>
+          <w:rFonts w:ascii="Segoe UI" w:eastAsia="Times New Roman" w:hAnsi="Segoe UI" w:cs="Segoe UI"/>
+          <w:color w:val="24292E"/>
+          <w:sz w:val="21"/>
+          <w:szCs w:val="21"/>
+        </w:rPr>
+        <w:t xml:space="preserve"> scenario we can come across a </w:t>
+      </w:r>
+      <w:proofErr w:type="spellStart"/>
+      <w:r>
+        <w:rPr>
+          <w:rFonts w:ascii="Segoe UI" w:eastAsia="Times New Roman" w:hAnsi="Segoe UI" w:cs="Segoe UI"/>
+          <w:color w:val="24292E"/>
+          <w:sz w:val="21"/>
+          <w:szCs w:val="21"/>
+        </w:rPr>
+        <w:t>suitation</w:t>
+      </w:r>
+      <w:proofErr w:type="spellEnd"/>
+      <w:r>
+        <w:rPr>
+          <w:rFonts w:ascii="Segoe UI" w:eastAsia="Times New Roman" w:hAnsi="Segoe UI" w:cs="Segoe UI"/>
+          <w:color w:val="24292E"/>
+          <w:sz w:val="21"/>
+          <w:szCs w:val="21"/>
+        </w:rPr>
+        <w:t xml:space="preserve"> where one of the services is down for long time. In this case we need to handle by calling a fall back method. In Spring </w:t>
+      </w:r>
+      <w:r>
+        <w:rPr>
+          <w:rFonts w:ascii="Segoe UI" w:eastAsia="Times New Roman" w:hAnsi="Segoe UI" w:cs="Segoe UI"/>
+          <w:color w:val="24292E"/>
+          <w:sz w:val="21"/>
+          <w:szCs w:val="21"/>
+        </w:rPr>
+        <w:t>cloud,</w:t>
+      </w:r>
+      <w:r>
+        <w:rPr>
+          <w:rFonts w:ascii="Segoe UI" w:eastAsia="Times New Roman" w:hAnsi="Segoe UI" w:cs="Segoe UI"/>
+          <w:color w:val="24292E"/>
+          <w:sz w:val="21"/>
+          <w:szCs w:val="21"/>
+        </w:rPr>
+        <w:t xml:space="preserve"> we rely on the Netflix’s </w:t>
+      </w:r>
+      <w:proofErr w:type="spellStart"/>
+      <w:r>
+        <w:rPr>
+          <w:rFonts w:ascii="Segoe UI" w:eastAsia="Times New Roman" w:hAnsi="Segoe UI" w:cs="Segoe UI"/>
+          <w:color w:val="24292E"/>
+          <w:sz w:val="21"/>
+          <w:szCs w:val="21"/>
+        </w:rPr>
+        <w:t>Hystrix</w:t>
+      </w:r>
+      <w:proofErr w:type="spellEnd"/>
+      <w:r>
+        <w:rPr>
+          <w:rFonts w:ascii="Segoe UI" w:eastAsia="Times New Roman" w:hAnsi="Segoe UI" w:cs="Segoe UI"/>
+          <w:color w:val="24292E"/>
+          <w:sz w:val="21"/>
+          <w:szCs w:val="21"/>
+        </w:rPr>
+        <w:t xml:space="preserve"> implementation. </w:t>
+      </w:r>
+      <w:r>
+        <w:rPr>
+          <w:rFonts w:ascii="Segoe UI" w:eastAsia="Times New Roman" w:hAnsi="Segoe UI" w:cs="Segoe UI"/>
+          <w:color w:val="24292E"/>
+          <w:sz w:val="21"/>
+          <w:szCs w:val="21"/>
+        </w:rPr>
+        <w:t>I</w:t>
+      </w:r>
+      <w:r>
+        <w:rPr>
+          <w:rFonts w:ascii="Segoe UI" w:eastAsia="Times New Roman" w:hAnsi="Segoe UI" w:cs="Segoe UI"/>
+          <w:color w:val="24292E"/>
+          <w:sz w:val="21"/>
+          <w:szCs w:val="21"/>
+        </w:rPr>
+        <w:t xml:space="preserve">n this pattern we can give the configuration about the number of calls that failed to reach threshold to open the circuit and subsequent call </w:t>
+      </w:r>
+      <w:proofErr w:type="spellStart"/>
+      <w:r>
+        <w:rPr>
+          <w:rFonts w:ascii="Segoe UI" w:eastAsia="Times New Roman" w:hAnsi="Segoe UI" w:cs="Segoe UI"/>
+          <w:color w:val="24292E"/>
+          <w:sz w:val="21"/>
+          <w:szCs w:val="21"/>
+        </w:rPr>
+        <w:t>fallsback</w:t>
+      </w:r>
+      <w:proofErr w:type="spellEnd"/>
+      <w:r>
+        <w:rPr>
+          <w:rFonts w:ascii="Segoe UI" w:eastAsia="Times New Roman" w:hAnsi="Segoe UI" w:cs="Segoe UI"/>
+          <w:color w:val="24292E"/>
+          <w:sz w:val="21"/>
+          <w:szCs w:val="21"/>
+        </w:rPr>
+        <w:t xml:space="preserve"> without calling failing service. Also we can set the threshold of wait time and try again to che</w:t>
+      </w:r>
+      <w:r>
+        <w:rPr>
+          <w:rFonts w:ascii="Segoe UI" w:eastAsia="Times New Roman" w:hAnsi="Segoe UI" w:cs="Segoe UI"/>
+          <w:color w:val="24292E"/>
+          <w:sz w:val="21"/>
+          <w:szCs w:val="21"/>
+        </w:rPr>
+        <w:t>c</w:t>
+      </w:r>
+      <w:r>
+        <w:rPr>
+          <w:rFonts w:ascii="Segoe UI" w:eastAsia="Times New Roman" w:hAnsi="Segoe UI" w:cs="Segoe UI"/>
+          <w:color w:val="24292E"/>
+          <w:sz w:val="21"/>
+          <w:szCs w:val="21"/>
+        </w:rPr>
+        <w:t xml:space="preserve">k if the service is up and running. </w:t>
+      </w:r>
+    </w:p>
+    <w:p>
+      <w:pPr>
+        <w:shd w:val="clear" w:color="auto" w:fill="FFFFFF"/>
+        <w:spacing w:after="0" w:afterAutospacing="1" w:line="240" w:lineRule="auto"/>
+        <w:rPr>
+          <w:rFonts w:ascii="Segoe UI" w:eastAsia="Times New Roman" w:hAnsi="Segoe UI" w:cs="Segoe UI"/>
+          <w:color w:val="24292E"/>
+          <w:sz w:val="21"/>
+          <w:szCs w:val="21"/>
+        </w:rPr>
+      </w:pPr>
+      <w:r>
+        <w:rPr>
+          <w:rFonts w:ascii="Segoe UI" w:eastAsia="Times New Roman" w:hAnsi="Segoe UI" w:cs="Segoe UI"/>
+          <w:color w:val="24292E"/>
+          <w:sz w:val="21"/>
+          <w:szCs w:val="21"/>
+        </w:rPr>
+        <w:t>I</w:t>
+      </w:r>
+      <w:r>
+        <w:rPr>
+          <w:rFonts w:ascii="Segoe UI" w:eastAsia="Times New Roman" w:hAnsi="Segoe UI" w:cs="Segoe UI"/>
+          <w:color w:val="24292E"/>
+          <w:sz w:val="21"/>
+          <w:szCs w:val="21"/>
+        </w:rPr>
+        <w:t xml:space="preserve">n spring </w:t>
+      </w:r>
+      <w:r>
+        <w:rPr>
+          <w:rFonts w:ascii="Segoe UI" w:eastAsia="Times New Roman" w:hAnsi="Segoe UI" w:cs="Segoe UI"/>
+          <w:color w:val="24292E"/>
+          <w:sz w:val="21"/>
+          <w:szCs w:val="21"/>
+        </w:rPr>
+        <w:t>cloud,</w:t>
+      </w:r>
+      <w:r>
+        <w:rPr>
+          <w:rFonts w:ascii="Segoe UI" w:eastAsia="Times New Roman" w:hAnsi="Segoe UI" w:cs="Segoe UI"/>
+          <w:color w:val="24292E"/>
+          <w:sz w:val="21"/>
+          <w:szCs w:val="21"/>
+        </w:rPr>
+        <w:t xml:space="preserve"> we wrap the calling code with @</w:t>
+      </w:r>
+      <w:proofErr w:type="spellStart"/>
+      <w:r>
+        <w:rPr>
+          <w:rFonts w:ascii="Segoe UI" w:eastAsia="Times New Roman" w:hAnsi="Segoe UI" w:cs="Segoe UI"/>
+          <w:color w:val="24292E"/>
+          <w:sz w:val="21"/>
+          <w:szCs w:val="21"/>
+        </w:rPr>
+        <w:t>HystrixCommand</w:t>
+      </w:r>
+      <w:proofErr w:type="spellEnd"/>
+      <w:r>
+        <w:rPr>
+          <w:rFonts w:ascii="Segoe UI" w:eastAsia="Times New Roman" w:hAnsi="Segoe UI" w:cs="Segoe UI"/>
+          <w:color w:val="24292E"/>
+          <w:sz w:val="21"/>
+          <w:szCs w:val="21"/>
+        </w:rPr>
+        <w:t xml:space="preserve"> </w:t>
+      </w:r>
+      <w:r>
+        <w:rPr>
+          <w:rFonts w:ascii="Segoe UI" w:eastAsia="Times New Roman" w:hAnsi="Segoe UI" w:cs="Segoe UI"/>
+          <w:color w:val="24292E"/>
+          <w:sz w:val="21"/>
+          <w:szCs w:val="21"/>
+        </w:rPr>
+        <w:t xml:space="preserve">annotation so that in case of </w:t>
+      </w:r>
+      <w:r>
+        <w:rPr>
+          <w:rFonts w:ascii="Segoe UI" w:eastAsia="Times New Roman" w:hAnsi="Segoe UI" w:cs="Segoe UI"/>
+          <w:color w:val="24292E"/>
+          <w:sz w:val="21"/>
+          <w:szCs w:val="21"/>
+        </w:rPr>
+        <w:t>serval failure attempts the fallback method is called. We also need to @</w:t>
+      </w:r>
+      <w:proofErr w:type="spellStart"/>
+      <w:r>
+        <w:rPr>
+          <w:rFonts w:ascii="Segoe UI" w:eastAsia="Times New Roman" w:hAnsi="Segoe UI" w:cs="Segoe UI"/>
+          <w:color w:val="24292E"/>
+          <w:sz w:val="21"/>
+          <w:szCs w:val="21"/>
+        </w:rPr>
+        <w:t>EnableCircuitBreaker</w:t>
+      </w:r>
+      <w:proofErr w:type="spellEnd"/>
+      <w:r>
+        <w:rPr>
+          <w:rFonts w:ascii="Segoe UI" w:eastAsia="Times New Roman" w:hAnsi="Segoe UI" w:cs="Segoe UI"/>
+          <w:color w:val="24292E"/>
+          <w:sz w:val="21"/>
+          <w:szCs w:val="21"/>
+        </w:rPr>
+        <w:t xml:space="preserve"> to tell spring that we want to implement the circuit breaker pattern.</w:t>
+      </w:r>
+    </w:p>
+    <w:p>
+      <w:pPr>
+        <w:shd w:val="clear" w:color="auto" w:fill="FFFFFF"/>
+        <w:spacing w:after="0" w:afterAutospacing="1" w:line="240" w:lineRule="auto"/>
+        <w:rPr>
+          <w:rFonts w:ascii="Segoe UI" w:eastAsia="Times New Roman" w:hAnsi="Segoe UI" w:cs="Segoe UI"/>
+          <w:color w:val="24292E"/>
+          <w:sz w:val="21"/>
+          <w:szCs w:val="21"/>
+        </w:rPr>
+      </w:pPr>
+      <w:r>
+        <w:rPr>
+          <w:rFonts w:ascii="Segoe UI" w:eastAsia="Times New Roman" w:hAnsi="Segoe UI" w:cs="Segoe UI"/>
+          <w:color w:val="24292E"/>
+          <w:sz w:val="21"/>
+          <w:szCs w:val="21"/>
+        </w:rPr>
+        <w:t xml:space="preserve">Start from here reading this </w:t>
+      </w:r>
+    </w:p>
+    <w:p>
+      <w:pPr>
+        <w:shd w:val="clear" w:color="auto" w:fill="FFFFFF"/>
+        <w:spacing w:after="0" w:afterAutospacing="1" w:line="240" w:lineRule="auto"/>
+        <w:rPr>
+          <w:rFonts w:ascii="Segoe UI" w:eastAsia="Times New Roman" w:hAnsi="Segoe UI" w:cs="Segoe UI"/>
+          <w:color w:val="24292E"/>
+          <w:sz w:val="21"/>
+          <w:szCs w:val="21"/>
+        </w:rPr>
+      </w:pPr>
+      <w:hyperlink r:id="rId10" w:history="1">
+        <w:r>
+          <w:rPr>
+            <w:rStyle w:val="Hyperlink"/>
+            <w:rFonts w:ascii="Segoe UI" w:eastAsia="Times New Roman" w:hAnsi="Segoe UI" w:cs="Segoe UI"/>
+            <w:sz w:val="21"/>
+            <w:szCs w:val="21"/>
+          </w:rPr>
+          <w:t>https://dzone.com/articles/microservices-part-4-spring-cloud-circuit-breaker</w:t>
+        </w:r>
+      </w:hyperlink>
+    </w:p>
+    <w:p>
+      <w:pPr>
+        <w:shd w:val="clear" w:color="auto" w:fill="FFFFFF"/>
+        <w:spacing w:after="0" w:afterAutospacing="1" w:line="240" w:lineRule="auto"/>
+        <w:rPr>
+          <w:rFonts w:ascii="Segoe UI" w:eastAsia="Times New Roman" w:hAnsi="Segoe UI" w:cs="Segoe UI"/>
+          <w:color w:val="24292E"/>
+          <w:sz w:val="21"/>
+          <w:szCs w:val="21"/>
+        </w:rPr>
+      </w:pPr>
+    </w:p>
+    <w:p>
+      <w:pPr>
+        <w:shd w:val="clear" w:color="auto" w:fill="FFFFFF"/>
+        <w:spacing w:after="0" w:afterAutospacing="1" w:line="240" w:lineRule="auto"/>
+        <w:rPr>
+          <w:rFonts w:ascii="Segoe UI" w:eastAsia="Times New Roman" w:hAnsi="Segoe UI" w:cs="Segoe UI"/>
+          <w:color w:val="24292E"/>
+          <w:sz w:val="21"/>
+          <w:szCs w:val="21"/>
+        </w:rPr>
+      </w:pPr>
+      <w:r>
+        <w:rPr>
+          <w:rFonts w:ascii="Segoe UI" w:eastAsia="Times New Roman" w:hAnsi="Segoe UI" w:cs="Segoe UI"/>
+          <w:color w:val="24292E"/>
+          <w:sz w:val="21"/>
+          <w:szCs w:val="21"/>
+        </w:rPr>
+        <w:t xml:space="preserve">all the configuration options can be found here </w:t>
+      </w:r>
+      <w:hyperlink r:id="rId11" w:history="1">
+        <w:r>
+          <w:rPr>
+            <w:rStyle w:val="Hyperlink"/>
+            <w:rFonts w:ascii="Segoe UI" w:eastAsia="Times New Roman" w:hAnsi="Segoe UI" w:cs="Segoe UI"/>
+            <w:sz w:val="21"/>
+            <w:szCs w:val="21"/>
+          </w:rPr>
+          <w:t>https://github.com/Netflix/Hystrix/wiki/Configuration</w:t>
+        </w:r>
+      </w:hyperlink>
+    </w:p>
+    <w:p>
+      <w:pPr>
+        <w:shd w:val="clear" w:color="auto" w:fill="FFFFFF"/>
+        <w:spacing w:after="0" w:afterAutospacing="1" w:line="240" w:lineRule="auto"/>
+        <w:rPr>
+          <w:rStyle w:val="Strong"/>
+          <w:rFonts w:ascii="Cambria" w:hAnsi="Cambria"/>
+          <w:color w:val="222635"/>
+          <w:sz w:val="29"/>
+          <w:szCs w:val="29"/>
+          <w:shd w:val="clear" w:color="auto" w:fill="FFFFFF"/>
+        </w:rPr>
+      </w:pPr>
+      <w:r>
+        <w:rPr>
+          <w:rFonts w:ascii="Segoe UI" w:eastAsia="Times New Roman" w:hAnsi="Segoe UI" w:cs="Segoe UI"/>
+          <w:color w:val="24292E"/>
+          <w:sz w:val="21"/>
+          <w:szCs w:val="21"/>
+        </w:rPr>
+        <w:t>the method called from @</w:t>
+      </w:r>
+      <w:proofErr w:type="spellStart"/>
+      <w:r>
+        <w:rPr>
+          <w:rFonts w:ascii="Segoe UI" w:eastAsia="Times New Roman" w:hAnsi="Segoe UI" w:cs="Segoe UI"/>
+          <w:color w:val="24292E"/>
+          <w:sz w:val="21"/>
+          <w:szCs w:val="21"/>
+        </w:rPr>
+        <w:t>HystrixCommand</w:t>
+      </w:r>
+      <w:proofErr w:type="spellEnd"/>
+      <w:r>
+        <w:rPr>
+          <w:rFonts w:ascii="Segoe UI" w:eastAsia="Times New Roman" w:hAnsi="Segoe UI" w:cs="Segoe UI"/>
+          <w:color w:val="24292E"/>
+          <w:sz w:val="21"/>
+          <w:szCs w:val="21"/>
+        </w:rPr>
+        <w:t xml:space="preserve"> is called on different thread, to make the </w:t>
+      </w:r>
+      <w:proofErr w:type="spellStart"/>
+      <w:r>
+        <w:rPr>
+          <w:rFonts w:ascii="Segoe UI" w:eastAsia="Times New Roman" w:hAnsi="Segoe UI" w:cs="Segoe UI"/>
+          <w:color w:val="24292E"/>
+          <w:sz w:val="21"/>
+          <w:szCs w:val="21"/>
+        </w:rPr>
+        <w:t>threadlocal</w:t>
+      </w:r>
+      <w:proofErr w:type="spellEnd"/>
+      <w:r>
+        <w:rPr>
+          <w:rFonts w:ascii="Segoe UI" w:eastAsia="Times New Roman" w:hAnsi="Segoe UI" w:cs="Segoe UI"/>
+          <w:color w:val="24292E"/>
+          <w:sz w:val="21"/>
+          <w:szCs w:val="21"/>
+        </w:rPr>
+        <w:t xml:space="preserve"> variable available we can configure it as </w:t>
+      </w:r>
+      <w:proofErr w:type="spellStart"/>
+      <w:proofErr w:type="gramStart"/>
+      <w:r>
+        <w:rPr>
+          <w:rStyle w:val="Strong"/>
+          <w:rFonts w:ascii="Cambria" w:hAnsi="Cambria"/>
+          <w:color w:val="222635"/>
+          <w:sz w:val="29"/>
+          <w:szCs w:val="29"/>
+          <w:shd w:val="clear" w:color="auto" w:fill="FFFFFF"/>
+        </w:rPr>
+        <w:t>execution.isolation</w:t>
+      </w:r>
+      <w:proofErr w:type="gramEnd"/>
+      <w:r>
+        <w:rPr>
+          <w:rStyle w:val="Strong"/>
+          <w:rFonts w:ascii="Cambria" w:hAnsi="Cambria"/>
+          <w:color w:val="222635"/>
+          <w:sz w:val="29"/>
+          <w:szCs w:val="29"/>
+          <w:shd w:val="clear" w:color="auto" w:fill="FFFFFF"/>
+        </w:rPr>
+        <w:t>.strategy</w:t>
+      </w:r>
+      <w:proofErr w:type="spellEnd"/>
+      <w:r>
+        <w:rPr>
+          <w:rStyle w:val="Strong"/>
+          <w:rFonts w:ascii="Cambria" w:hAnsi="Cambria"/>
+          <w:color w:val="222635"/>
+          <w:sz w:val="29"/>
+          <w:szCs w:val="29"/>
+          <w:shd w:val="clear" w:color="auto" w:fill="FFFFFF"/>
+        </w:rPr>
+        <w:t>=SEMAPHORE</w:t>
+      </w:r>
+    </w:p>
+    <w:p>
+      <w:pPr>
+        <w:shd w:val="clear" w:color="auto" w:fill="FFFFFF"/>
+        <w:spacing w:after="0" w:afterAutospacing="1" w:line="240" w:lineRule="auto"/>
+        <w:rPr>
+          <w:rStyle w:val="Strong"/>
+          <w:rFonts w:ascii="Cambria" w:hAnsi="Cambria"/>
+          <w:color w:val="222635"/>
+          <w:sz w:val="29"/>
+          <w:szCs w:val="29"/>
+          <w:shd w:val="clear" w:color="auto" w:fill="FFFFFF"/>
+        </w:rPr>
+      </w:pPr>
+    </w:p>
+    <w:p>
+      <w:pPr>
+        <w:shd w:val="clear" w:color="auto" w:fill="FFFFFF"/>
+        <w:spacing w:after="0" w:afterAutospacing="1" w:line="240" w:lineRule="auto"/>
+        <w:rPr>
+          <w:rStyle w:val="Strong"/>
+          <w:rFonts w:ascii="Segoe UI" w:hAnsi="Segoe UI" w:cs="Segoe UI"/>
+          <w:b w:val="0"/>
+          <w:bCs w:val="0"/>
+          <w:color w:val="222635"/>
+          <w:sz w:val="21"/>
+          <w:szCs w:val="21"/>
+          <w:shd w:val="clear" w:color="auto" w:fill="FFFFFF"/>
+        </w:rPr>
+      </w:pPr>
+      <w:proofErr w:type="spellStart"/>
+      <w:r>
+        <w:rPr>
+          <w:rStyle w:val="Strong"/>
+          <w:rFonts w:ascii="Segoe UI" w:hAnsi="Segoe UI" w:cs="Segoe UI"/>
+          <w:b w:val="0"/>
+          <w:bCs w:val="0"/>
+          <w:color w:val="222635"/>
+          <w:sz w:val="21"/>
+          <w:szCs w:val="21"/>
+          <w:shd w:val="clear" w:color="auto" w:fill="FFFFFF"/>
+        </w:rPr>
+        <w:t>Hy</w:t>
+      </w:r>
+      <w:r>
+        <w:rPr>
+          <w:rStyle w:val="Strong"/>
+          <w:rFonts w:ascii="Segoe UI" w:hAnsi="Segoe UI" w:cs="Segoe UI"/>
+          <w:b w:val="0"/>
+          <w:bCs w:val="0"/>
+          <w:color w:val="222635"/>
+          <w:sz w:val="21"/>
+          <w:szCs w:val="21"/>
+          <w:shd w:val="clear" w:color="auto" w:fill="FFFFFF"/>
+        </w:rPr>
+        <w:t>strixConcurrencyStrategy</w:t>
+      </w:r>
+      <w:proofErr w:type="spellEnd"/>
+      <w:r>
+        <w:rPr>
+          <w:rStyle w:val="Strong"/>
+          <w:rFonts w:ascii="Segoe UI" w:hAnsi="Segoe UI" w:cs="Segoe UI"/>
+          <w:b w:val="0"/>
+          <w:bCs w:val="0"/>
+          <w:color w:val="222635"/>
+          <w:sz w:val="21"/>
+          <w:szCs w:val="21"/>
+          <w:shd w:val="clear" w:color="auto" w:fill="FFFFFF"/>
+        </w:rPr>
+        <w:t xml:space="preserve"> can be used </w:t>
+      </w:r>
+      <w:r>
+        <w:rPr>
+          <w:rStyle w:val="Strong"/>
+          <w:rFonts w:ascii="Segoe UI" w:hAnsi="Segoe UI" w:cs="Segoe UI"/>
+          <w:b w:val="0"/>
+          <w:bCs w:val="0"/>
+          <w:color w:val="222635"/>
+          <w:sz w:val="21"/>
+          <w:szCs w:val="21"/>
+          <w:shd w:val="clear" w:color="auto" w:fill="FFFFFF"/>
+        </w:rPr>
+        <w:t>to pass</w:t>
+      </w:r>
+      <w:r>
+        <w:rPr>
+          <w:rStyle w:val="Strong"/>
+          <w:rFonts w:ascii="Segoe UI" w:hAnsi="Segoe UI" w:cs="Segoe UI"/>
+          <w:b w:val="0"/>
+          <w:bCs w:val="0"/>
+          <w:color w:val="222635"/>
+          <w:sz w:val="21"/>
+          <w:szCs w:val="21"/>
+          <w:shd w:val="clear" w:color="auto" w:fill="FFFFFF"/>
+        </w:rPr>
+        <w:t xml:space="preserve"> any data to @</w:t>
+      </w:r>
+      <w:proofErr w:type="spellStart"/>
+      <w:r>
+        <w:rPr>
+          <w:rStyle w:val="Strong"/>
+          <w:rFonts w:ascii="Segoe UI" w:hAnsi="Segoe UI" w:cs="Segoe UI"/>
+          <w:b w:val="0"/>
+          <w:bCs w:val="0"/>
+          <w:color w:val="222635"/>
+          <w:sz w:val="21"/>
+          <w:szCs w:val="21"/>
+          <w:shd w:val="clear" w:color="auto" w:fill="FFFFFF"/>
+        </w:rPr>
+        <w:t>HytrixCommand</w:t>
+      </w:r>
+      <w:proofErr w:type="spellEnd"/>
+      <w:r>
+        <w:rPr>
+          <w:rStyle w:val="Strong"/>
+          <w:rFonts w:ascii="Segoe UI" w:hAnsi="Segoe UI" w:cs="Segoe UI"/>
+          <w:b w:val="0"/>
+          <w:bCs w:val="0"/>
+          <w:color w:val="222635"/>
+          <w:sz w:val="21"/>
+          <w:szCs w:val="21"/>
+          <w:shd w:val="clear" w:color="auto" w:fill="FFFFFF"/>
+        </w:rPr>
+        <w:t>.</w:t>
+      </w:r>
+    </w:p>
+    <w:p>
+      <w:pPr>
+        <w:shd w:val="clear" w:color="auto" w:fill="FFFFFF"/>
+        <w:spacing w:after="0" w:afterAutospacing="1" w:line="240" w:lineRule="auto"/>
+        <w:rPr>
+          <w:rStyle w:val="Strong"/>
+          <w:rFonts w:ascii="Segoe UI" w:hAnsi="Segoe UI" w:cs="Segoe UI"/>
+          <w:color w:val="222635"/>
+          <w:sz w:val="21"/>
+          <w:szCs w:val="21"/>
+          <w:shd w:val="clear" w:color="auto" w:fill="FFFFFF"/>
+        </w:rPr>
+      </w:pPr>
+      <w:r>
+        <w:rPr>
+          <w:rStyle w:val="Strong"/>
+          <w:rFonts w:ascii="Segoe UI" w:hAnsi="Segoe UI" w:cs="Segoe UI"/>
+          <w:b w:val="0"/>
+          <w:bCs w:val="0"/>
+          <w:color w:val="222635"/>
+          <w:sz w:val="21"/>
+          <w:szCs w:val="21"/>
+          <w:shd w:val="clear" w:color="auto" w:fill="FFFFFF"/>
+        </w:rPr>
+        <w:t xml:space="preserve">We can also implement </w:t>
+      </w:r>
+      <w:proofErr w:type="spellStart"/>
+      <w:r>
+        <w:rPr>
+          <w:rStyle w:val="Strong"/>
+          <w:rFonts w:ascii="Segoe UI" w:hAnsi="Segoe UI" w:cs="Segoe UI"/>
+          <w:b w:val="0"/>
+          <w:bCs w:val="0"/>
+          <w:color w:val="222635"/>
+          <w:sz w:val="21"/>
+          <w:szCs w:val="21"/>
+          <w:shd w:val="clear" w:color="auto" w:fill="FFFFFF"/>
+        </w:rPr>
+        <w:t>Hystrix</w:t>
+      </w:r>
+      <w:proofErr w:type="spellEnd"/>
+      <w:r>
+        <w:rPr>
+          <w:rStyle w:val="Strong"/>
+          <w:rFonts w:ascii="Segoe UI" w:hAnsi="Segoe UI" w:cs="Segoe UI"/>
+          <w:b w:val="0"/>
+          <w:bCs w:val="0"/>
+          <w:color w:val="222635"/>
+          <w:sz w:val="21"/>
+          <w:szCs w:val="21"/>
+          <w:shd w:val="clear" w:color="auto" w:fill="FFFFFF"/>
+        </w:rPr>
+        <w:t xml:space="preserve"> dashboard as a separate spring boot project to monitor the calls success and failure.</w:t>
+      </w:r>
+      <w:r>
+        <w:rPr>
+          <w:rStyle w:val="Strong"/>
+          <w:rFonts w:ascii="Segoe UI" w:hAnsi="Segoe UI" w:cs="Segoe UI"/>
+          <w:b w:val="0"/>
+          <w:bCs w:val="0"/>
+          <w:color w:val="222635"/>
+          <w:sz w:val="21"/>
+          <w:szCs w:val="21"/>
+          <w:shd w:val="clear" w:color="auto" w:fill="FFFFFF"/>
+        </w:rPr>
+        <w:t xml:space="preserve"> Now instead of having separate service for each service we can make use of </w:t>
+      </w:r>
+      <w:r>
+        <w:rPr>
+          <w:rStyle w:val="Strong"/>
+          <w:rFonts w:ascii="Segoe UI" w:hAnsi="Segoe UI" w:cs="Segoe UI"/>
+          <w:color w:val="222635"/>
+          <w:sz w:val="21"/>
+          <w:szCs w:val="21"/>
+          <w:shd w:val="clear" w:color="auto" w:fill="FFFFFF"/>
+        </w:rPr>
+        <w:t>Turbine</w:t>
+      </w:r>
+      <w:r>
+        <w:rPr>
+          <w:rStyle w:val="Strong"/>
+          <w:rFonts w:ascii="Segoe UI" w:hAnsi="Segoe UI" w:cs="Segoe UI"/>
+          <w:color w:val="222635"/>
+          <w:sz w:val="21"/>
+          <w:szCs w:val="21"/>
+          <w:shd w:val="clear" w:color="auto" w:fill="FFFFFF"/>
+        </w:rPr>
+        <w:t xml:space="preserve"> to have unified view of all the service enabled with circuit-breaker.</w:t>
+      </w:r>
+    </w:p>
+    <w:p>
+      <w:pPr>
+        <w:shd w:val="clear" w:color="auto" w:fill="FFFFFF"/>
+        <w:spacing w:after="0" w:afterAutospacing="1" w:line="240" w:lineRule="auto"/>
+        <w:rPr>
+          <w:rStyle w:val="Strong"/>
+          <w:rFonts w:ascii="Segoe UI" w:hAnsi="Segoe UI" w:cs="Segoe UI"/>
+          <w:color w:val="222635"/>
+          <w:sz w:val="21"/>
+          <w:szCs w:val="21"/>
+          <w:shd w:val="clear" w:color="auto" w:fill="FFFFFF"/>
+        </w:rPr>
+      </w:pPr>
+    </w:p>
+    <w:p>
+      <w:pPr>
+        <w:shd w:val="clear" w:color="auto" w:fill="FFFFFF"/>
+        <w:spacing w:after="0" w:afterAutospacing="1" w:line="240" w:lineRule="auto"/>
+        <w:rPr>
+          <w:rStyle w:val="Strong"/>
+          <w:rFonts w:ascii="Segoe UI" w:hAnsi="Segoe UI" w:cs="Segoe UI"/>
+          <w:color w:val="222635"/>
+          <w:sz w:val="21"/>
+          <w:szCs w:val="21"/>
+          <w:shd w:val="clear" w:color="auto" w:fill="FFFFFF"/>
+        </w:rPr>
+      </w:pPr>
+    </w:p>
+    <w:p>
+      <w:pPr>
+        <w:shd w:val="clear" w:color="auto" w:fill="FFFFFF"/>
+        <w:spacing w:after="0" w:afterAutospacing="1" w:line="240" w:lineRule="auto"/>
+        <w:rPr>
+          <w:rStyle w:val="Strong"/>
+          <w:rFonts w:ascii="Segoe UI" w:hAnsi="Segoe UI" w:cs="Segoe UI"/>
+          <w:b w:val="0"/>
+          <w:bCs w:val="0"/>
+          <w:color w:val="222635"/>
+          <w:sz w:val="21"/>
+          <w:szCs w:val="21"/>
+          <w:shd w:val="clear" w:color="auto" w:fill="FFFFFF"/>
+        </w:rPr>
+      </w:pPr>
+      <w:r>
+        <w:rPr>
+          <w:rStyle w:val="Strong"/>
+          <w:rFonts w:ascii="Segoe UI" w:hAnsi="Segoe UI" w:cs="Segoe UI"/>
+          <w:b w:val="0"/>
+          <w:bCs w:val="0"/>
+          <w:color w:val="222635"/>
+          <w:sz w:val="21"/>
+          <w:szCs w:val="21"/>
+          <w:shd w:val="clear" w:color="auto" w:fill="FFFFFF"/>
+        </w:rPr>
+        <w:t>Start with feign</w:t>
+      </w:r>
+    </w:p>
+    <w:p>
+      <w:pPr>
+        <w:shd w:val="clear" w:color="auto" w:fill="FFFFFF"/>
+        <w:spacing w:after="0" w:afterAutospacing="1" w:line="240" w:lineRule="auto"/>
+        <w:rPr>
+          <w:rFonts w:ascii="Segoe UI" w:eastAsia="Times New Roman" w:hAnsi="Segoe UI" w:cs="Segoe UI"/>
+          <w:b/>
+          <w:bCs/>
+          <w:color w:val="24292E"/>
+          <w:sz w:val="21"/>
+          <w:szCs w:val="21"/>
+        </w:rPr>
+      </w:pPr>
     </w:p>
     <w:p>
       <w:pPr>

</xml_diff>